<commit_message>
Documrntation of the project 'Minesweeper'
</commit_message>
<xml_diff>
--- a/Документация к проекту.docx
+++ b/Документация к проекту.docx
@@ -560,8 +560,33 @@
           <w:sz w:val="28"/>
         </w:rPr>
       </w:pPr>
-      <w:bookmarkStart w:id="0" w:name="_GoBack"/>
-      <w:bookmarkEnd w:id="0"/>
+      <w:proofErr w:type="gramStart"/>
+      <w:r>
+        <w:rPr>
+          <w:sz w:val="28"/>
+        </w:rPr>
+        <w:t>О</w:t>
+      </w:r>
+      <w:proofErr w:type="gramEnd"/>
+      <w:r>
+        <w:rPr>
+          <w:sz w:val="28"/>
+        </w:rPr>
+        <w:t xml:space="preserve"> игре</w:t>
+      </w:r>
+    </w:p>
+    <w:p>
+      <w:pPr>
+        <w:pStyle w:val="aa"/>
+        <w:numPr>
+          <w:ilvl w:val="0"/>
+          <w:numId w:val="1"/>
+        </w:numPr>
+        <w:spacing w:line="360" w:lineRule="auto"/>
+        <w:rPr>
+          <w:sz w:val="28"/>
+        </w:rPr>
+      </w:pPr>
       <w:r>
         <w:rPr>
           <w:sz w:val="28"/>
@@ -1064,8 +1089,52 @@
           <w:szCs w:val="32"/>
         </w:rPr>
         <w:lastRenderedPageBreak/>
-        <w:t>Идея проекта</w:t>
-      </w:r>
+        <w:t>Идея</w:t>
+      </w:r>
+      <w:proofErr w:type="gramStart"/>
+      <w:r>
+        <w:rPr>
+          <w:b/>
+          <w:sz w:val="32"/>
+          <w:szCs w:val="32"/>
+        </w:rPr>
+        <w:t xml:space="preserve"> </w:t>
+      </w:r>
+      <w:r>
+        <w:rPr>
+          <w:b/>
+          <w:sz w:val="32"/>
+          <w:szCs w:val="32"/>
+        </w:rPr>
+        <w:t>О</w:t>
+      </w:r>
+      <w:proofErr w:type="gramEnd"/>
+      <w:r>
+        <w:rPr>
+          <w:b/>
+          <w:sz w:val="32"/>
+          <w:szCs w:val="32"/>
+        </w:rPr>
+        <w:t xml:space="preserve"> </w:t>
+      </w:r>
+      <w:proofErr w:type="spellStart"/>
+      <w:r>
+        <w:rPr>
+          <w:b/>
+          <w:sz w:val="32"/>
+          <w:szCs w:val="32"/>
+        </w:rPr>
+        <w:t>игре</w:t>
+      </w:r>
+      <w:r>
+        <w:rPr>
+          <w:b/>
+          <w:sz w:val="32"/>
+          <w:szCs w:val="32"/>
+        </w:rPr>
+        <w:t>кта</w:t>
+      </w:r>
+      <w:proofErr w:type="spellEnd"/>
     </w:p>
     <w:p>
       <w:pPr>
@@ -1168,7 +1237,282 @@
     <w:p/>
     <w:p>
       <w:pPr>
-        <w:ind w:left="2832"/>
+        <w:rPr>
+          <w:b/>
+          <w:sz w:val="32"/>
+          <w:szCs w:val="32"/>
+        </w:rPr>
+      </w:pPr>
+      <w:r>
+        <w:lastRenderedPageBreak/>
+        <w:tab/>
+      </w:r>
+      <w:r>
+        <w:tab/>
+      </w:r>
+      <w:r>
+        <w:tab/>
+      </w:r>
+      <w:r>
+        <w:tab/>
+      </w:r>
+      <w:r>
+        <w:tab/>
+      </w:r>
+      <w:proofErr w:type="gramStart"/>
+      <w:r>
+        <w:rPr>
+          <w:b/>
+          <w:sz w:val="32"/>
+          <w:szCs w:val="32"/>
+        </w:rPr>
+        <w:t>О</w:t>
+      </w:r>
+      <w:proofErr w:type="gramEnd"/>
+      <w:r>
+        <w:rPr>
+          <w:b/>
+          <w:sz w:val="32"/>
+          <w:szCs w:val="32"/>
+        </w:rPr>
+        <w:t xml:space="preserve"> игре</w:t>
+      </w:r>
+    </w:p>
+    <w:p/>
+    <w:p>
+      <w:pPr>
+        <w:ind w:firstLine="708"/>
+        <w:rPr>
+          <w:rStyle w:val="ListLabel1"/>
+          <w:rFonts w:ascii="Times New Roman" w:hAnsi="Times New Roman"/>
+          <w:sz w:val="24"/>
+        </w:rPr>
+      </w:pPr>
+      <w:r>
+        <w:rPr>
+          <w:rStyle w:val="ListLabel1"/>
+          <w:rFonts w:ascii="Times New Roman" w:hAnsi="Times New Roman"/>
+          <w:sz w:val="28"/>
+        </w:rPr>
+        <w:t>«Сапёр» </w:t>
+      </w:r>
+      <w:proofErr w:type="gramStart"/>
+      <w:r>
+        <w:rPr>
+          <w:rStyle w:val="ListLabel1"/>
+          <w:rFonts w:ascii="Times New Roman" w:hAnsi="Times New Roman"/>
+          <w:sz w:val="28"/>
+        </w:rPr>
+        <w:t>( </w:t>
+      </w:r>
+      <w:proofErr w:type="gramEnd"/>
+      <w:r>
+        <w:rPr>
+          <w:rStyle w:val="ListLabel1"/>
+          <w:rFonts w:ascii="Times New Roman" w:hAnsi="Times New Roman"/>
+          <w:sz w:val="28"/>
+        </w:rPr>
+        <w:t>англ. </w:t>
+      </w:r>
+      <w:proofErr w:type="spellStart"/>
+      <w:r>
+        <w:rPr>
+          <w:rStyle w:val="ListLabel1"/>
+          <w:rFonts w:ascii="Times New Roman" w:hAnsi="Times New Roman"/>
+          <w:sz w:val="28"/>
+        </w:rPr>
+        <w:t>Minesweeper</w:t>
+      </w:r>
+      <w:proofErr w:type="spellEnd"/>
+      <w:r>
+        <w:rPr>
+          <w:rStyle w:val="ListLabel1"/>
+          <w:rFonts w:ascii="Times New Roman" w:hAnsi="Times New Roman"/>
+          <w:sz w:val="28"/>
+        </w:rPr>
+        <w:t>) — компьютерная игра-головоломка.</w:t>
+      </w:r>
+    </w:p>
+    <w:p>
+      <w:pPr>
+        <w:pStyle w:val="Arduino"/>
+        <w:ind w:firstLine="708"/>
+        <w:rPr>
+          <w:rStyle w:val="ListLabel1"/>
+          <w:rFonts w:ascii="Times New Roman" w:hAnsi="Times New Roman"/>
+          <w:sz w:val="28"/>
+        </w:rPr>
+      </w:pPr>
+      <w:bookmarkStart w:id="0" w:name="_GoBack"/>
+      <w:bookmarkEnd w:id="0"/>
+      <w:r>
+        <w:rPr>
+          <w:rStyle w:val="ListLabel1"/>
+          <w:rFonts w:ascii="Times New Roman" w:hAnsi="Times New Roman"/>
+          <w:sz w:val="28"/>
+        </w:rPr>
+        <w:t>Цель игры состоит в том, чтобы очистить прямоугольную доску, содержащую скрытые "мины" или бомбы, не взорвав ни одной из них, с помощью подсказок о количестве соседних мин в каждом поле. Игра берет свое начало с 1960-х годов и была написана для многих компьютерных платформ, используемых сегодня. Она имеет мн</w:t>
+      </w:r>
+      <w:r>
+        <w:rPr>
+          <w:rStyle w:val="ListLabel1"/>
+          <w:rFonts w:ascii="Times New Roman" w:hAnsi="Times New Roman"/>
+          <w:sz w:val="28"/>
+        </w:rPr>
+        <w:t xml:space="preserve">ожество вариаций и </w:t>
+      </w:r>
+      <w:proofErr w:type="spellStart"/>
+      <w:r>
+        <w:rPr>
+          <w:rStyle w:val="ListLabel1"/>
+          <w:rFonts w:ascii="Times New Roman" w:hAnsi="Times New Roman"/>
+          <w:sz w:val="28"/>
+        </w:rPr>
+        <w:t>ответвлений</w:t>
+      </w:r>
+      <w:proofErr w:type="gramStart"/>
+      <w:r>
+        <w:rPr>
+          <w:rStyle w:val="ListLabel1"/>
+          <w:rFonts w:ascii="Times New Roman" w:hAnsi="Times New Roman"/>
+          <w:sz w:val="28"/>
+        </w:rPr>
+        <w:t>.</w:t>
+      </w:r>
+      <w:r>
+        <w:rPr>
+          <w:rStyle w:val="ListLabel1"/>
+          <w:rFonts w:ascii="Times New Roman" w:hAnsi="Times New Roman"/>
+          <w:sz w:val="28"/>
+        </w:rPr>
+        <w:t>Н</w:t>
+      </w:r>
+      <w:proofErr w:type="gramEnd"/>
+      <w:r>
+        <w:rPr>
+          <w:rStyle w:val="ListLabel1"/>
+          <w:rFonts w:ascii="Times New Roman" w:hAnsi="Times New Roman"/>
+          <w:sz w:val="28"/>
+        </w:rPr>
+        <w:t>екоторые</w:t>
+      </w:r>
+      <w:proofErr w:type="spellEnd"/>
+      <w:r>
+        <w:rPr>
+          <w:rStyle w:val="ListLabel1"/>
+          <w:rFonts w:ascii="Times New Roman" w:hAnsi="Times New Roman"/>
+          <w:sz w:val="28"/>
+        </w:rPr>
+        <w:t xml:space="preserve"> версии тральщика установят доску, никогда не ставя мину на первый обнаруженный квадрат</w:t>
+      </w:r>
+      <w:r>
+        <w:rPr>
+          <w:rStyle w:val="ListLabel1"/>
+          <w:rFonts w:ascii="Times New Roman" w:hAnsi="Times New Roman"/>
+          <w:sz w:val="28"/>
+        </w:rPr>
+        <w:t xml:space="preserve">. </w:t>
+      </w:r>
+      <w:proofErr w:type="spellStart"/>
+      <w:r>
+        <w:rPr>
+          <w:rStyle w:val="ListLabel1"/>
+          <w:rFonts w:ascii="Times New Roman" w:hAnsi="Times New Roman"/>
+          <w:sz w:val="28"/>
+        </w:rPr>
+        <w:t>Minesweeper</w:t>
+      </w:r>
+      <w:proofErr w:type="spellEnd"/>
+      <w:r>
+        <w:rPr>
+          <w:rStyle w:val="ListLabel1"/>
+          <w:rFonts w:ascii="Times New Roman" w:hAnsi="Times New Roman"/>
+          <w:sz w:val="28"/>
+        </w:rPr>
+        <w:t xml:space="preserve"> для версий </w:t>
+      </w:r>
+      <w:proofErr w:type="spellStart"/>
+      <w:r>
+        <w:rPr>
+          <w:rStyle w:val="ListLabel1"/>
+          <w:rFonts w:ascii="Times New Roman" w:hAnsi="Times New Roman"/>
+          <w:sz w:val="28"/>
+        </w:rPr>
+        <w:t>Windows</w:t>
+      </w:r>
+      <w:proofErr w:type="spellEnd"/>
+      <w:r>
+        <w:rPr>
+          <w:rStyle w:val="ListLabel1"/>
+          <w:rFonts w:ascii="Times New Roman" w:hAnsi="Times New Roman"/>
+          <w:sz w:val="28"/>
+        </w:rPr>
+        <w:t xml:space="preserve"> защищает первый обнаруженный квадрат; начиная с </w:t>
+      </w:r>
+      <w:proofErr w:type="spellStart"/>
+      <w:r>
+        <w:rPr>
+          <w:rStyle w:val="ListLabel1"/>
+          <w:rFonts w:ascii="Times New Roman" w:hAnsi="Times New Roman"/>
+          <w:sz w:val="28"/>
+        </w:rPr>
+        <w:t>Windows</w:t>
+      </w:r>
+      <w:proofErr w:type="spellEnd"/>
+      <w:r>
+        <w:rPr>
+          <w:rStyle w:val="ListLabel1"/>
+          <w:rFonts w:ascii="Times New Roman" w:hAnsi="Times New Roman"/>
+          <w:sz w:val="28"/>
+        </w:rPr>
+        <w:t xml:space="preserve"> 7, игроки могут выбрать для воспроизведения доску, в которой игра ведется путем выявления квадратов сетки, нажав или иным образом указав каждый квадрат. Если обнаруживается квадрат, содержащий мину, игрок проигрывает игру. Если мина не обнаружена, вместо этого в квадрате отображается цифра, указывающая, сколько соседних квадратов содержат мины; если рядом нет мин, квадрат становится пустым, и все соседние квадраты будут рекурсивно раскрыты. Игрок использует эту информацию, чтобы вывести содержимое других квадратов, и может либо безопасно раскрыть каждый квадрат, либо пометить квадрат как содержащий мину.</w:t>
+      </w:r>
+    </w:p>
+    <w:p/>
+    <w:p/>
+    <w:p/>
+    <w:p/>
+    <w:p/>
+    <w:p/>
+    <w:p/>
+    <w:p/>
+    <w:p/>
+    <w:p/>
+    <w:p/>
+    <w:p/>
+    <w:p>
+      <w:pPr>
+        <w:ind w:left="2124" w:firstLine="708"/>
+      </w:pPr>
+      <w:r>
+        <w:t xml:space="preserve">   </w:t>
+      </w:r>
+    </w:p>
+    <w:p>
+      <w:pPr>
+        <w:ind w:left="2124" w:firstLine="708"/>
+      </w:pPr>
+    </w:p>
+    <w:p>
+      <w:pPr>
+        <w:ind w:left="2124" w:firstLine="708"/>
+      </w:pPr>
+    </w:p>
+    <w:p>
+      <w:pPr>
+        <w:ind w:left="2124" w:firstLine="708"/>
+      </w:pPr>
+    </w:p>
+    <w:p>
+      <w:pPr>
+        <w:ind w:left="2124" w:firstLine="708"/>
+      </w:pPr>
+    </w:p>
+    <w:p>
+      <w:pPr>
+        <w:ind w:left="2124" w:firstLine="708"/>
+      </w:pPr>
+      <w:r>
         <w:rPr>
           <w:b/>
           <w:bCs/>
@@ -1176,12 +1520,12 @@
           <w:sz w:val="32"/>
           <w:szCs w:val="32"/>
         </w:rPr>
-      </w:pPr>
-      <w:r>
-        <w:lastRenderedPageBreak/>
-        <w:t xml:space="preserve">   </w:t>
-      </w:r>
-      <w:r>
+        <w:t>Принцип игры</w:t>
+      </w:r>
+    </w:p>
+    <w:p>
+      <w:pPr>
+        <w:ind w:left="2832"/>
         <w:rPr>
           <w:b/>
           <w:bCs/>
@@ -1189,8 +1533,186 @@
           <w:sz w:val="32"/>
           <w:szCs w:val="32"/>
         </w:rPr>
-        <w:t>Принцип игры</w:t>
-      </w:r>
+      </w:pPr>
+    </w:p>
+    <w:p>
+      <w:pPr>
+        <w:pStyle w:val="Arduino"/>
+        <w:ind w:firstLine="708"/>
+      </w:pPr>
+      <w:proofErr w:type="gramStart"/>
+      <w:r>
+        <w:t>Плоское или объёмное игровое поле разделено на смежные ячейки (квадраты, шестиугольники, кубы и т. п.), некоторые из которых «заминированы»; количество «заминированных» ячеек известно.</w:t>
+      </w:r>
+      <w:proofErr w:type="gramEnd"/>
+      <w:r>
+        <w:t xml:space="preserve"> Целью игры является открытие всех ячеек, не содержащих мины.</w:t>
+      </w:r>
+    </w:p>
+    <w:p>
+      <w:pPr>
+        <w:pStyle w:val="Arduino"/>
+      </w:pPr>
+      <w:r>
+        <w:t>Игрок открывает ячейки, стараясь не открыть ячейку с миной. Открыв ячейку с миной, он проигрывает. Мины расставляются после первого хода, поэтому в новых версиях проиграть на первом же ходу невозможно. В старых версиях</w:t>
+      </w:r>
+      <w:r>
+        <w:rPr>
+          <w:sz w:val="17"/>
+          <w:szCs w:val="17"/>
+          <w:vertAlign w:val="superscript"/>
+        </w:rPr>
+        <w:t xml:space="preserve"> </w:t>
+      </w:r>
+      <w:r>
+        <w:t xml:space="preserve">довольно частая ситуация, что под первой открытой ячейкой оказывалась мина. </w:t>
+      </w:r>
+      <w:proofErr w:type="gramStart"/>
+      <w:r>
+        <w:t>Если под открытой ячейкой мины нет, то в ней появляется число, показывающее, сколько ячеек, соседствующих с только что открытой, «заминировано» (в каждом варианте игры соседство определяется по-своему); используя эти числа, игрок пытается рассчитать расположение мин, однако иногда даже в середине и в конце игры некоторые ячейки всё же приходится открывать наугад.</w:t>
+      </w:r>
+      <w:proofErr w:type="gramEnd"/>
+      <w:r>
+        <w:t xml:space="preserve"> Если под соседними ячейками тоже нет мин, то открывается некоторая «не заминированная» область до ячеек, в которых есть цифры. «Заминированные» ячейки игрок может пометить, чтобы случайно не открыть их. Открыв все «не заминированные» ячейки, игрок выигрывает.</w:t>
+      </w:r>
+    </w:p>
+    <w:p>
+      <w:pPr>
+        <w:rPr>
+          <w:color w:val="111111"/>
+          <w:sz w:val="28"/>
+          <w:szCs w:val="28"/>
+        </w:rPr>
+      </w:pPr>
+    </w:p>
+    <w:p>
+      <w:pPr>
+        <w:jc w:val="center"/>
+        <w:rPr>
+          <w:color w:val="111111"/>
+          <w:sz w:val="28"/>
+          <w:szCs w:val="28"/>
+        </w:rPr>
+      </w:pPr>
+    </w:p>
+    <w:p>
+      <w:pPr>
+        <w:jc w:val="center"/>
+        <w:rPr>
+          <w:color w:val="111111"/>
+          <w:sz w:val="28"/>
+          <w:szCs w:val="28"/>
+        </w:rPr>
+      </w:pPr>
+    </w:p>
+    <w:p>
+      <w:pPr>
+        <w:jc w:val="center"/>
+        <w:rPr>
+          <w:color w:val="111111"/>
+          <w:sz w:val="28"/>
+          <w:szCs w:val="28"/>
+        </w:rPr>
+      </w:pPr>
+    </w:p>
+    <w:p>
+      <w:pPr>
+        <w:jc w:val="center"/>
+        <w:rPr>
+          <w:color w:val="111111"/>
+          <w:sz w:val="28"/>
+          <w:szCs w:val="28"/>
+        </w:rPr>
+      </w:pPr>
+    </w:p>
+    <w:p>
+      <w:pPr>
+        <w:jc w:val="center"/>
+        <w:rPr>
+          <w:color w:val="111111"/>
+          <w:sz w:val="28"/>
+          <w:szCs w:val="28"/>
+        </w:rPr>
+      </w:pPr>
+    </w:p>
+    <w:p>
+      <w:pPr>
+        <w:jc w:val="center"/>
+        <w:rPr>
+          <w:color w:val="111111"/>
+          <w:sz w:val="28"/>
+          <w:szCs w:val="28"/>
+        </w:rPr>
+      </w:pPr>
+    </w:p>
+    <w:p>
+      <w:pPr>
+        <w:jc w:val="center"/>
+        <w:rPr>
+          <w:color w:val="111111"/>
+          <w:sz w:val="28"/>
+          <w:szCs w:val="28"/>
+        </w:rPr>
+      </w:pPr>
+    </w:p>
+    <w:p>
+      <w:pPr>
+        <w:jc w:val="center"/>
+        <w:rPr>
+          <w:color w:val="111111"/>
+          <w:sz w:val="28"/>
+          <w:szCs w:val="28"/>
+        </w:rPr>
+      </w:pPr>
+    </w:p>
+    <w:p>
+      <w:pPr>
+        <w:jc w:val="center"/>
+        <w:rPr>
+          <w:color w:val="111111"/>
+          <w:sz w:val="28"/>
+          <w:szCs w:val="28"/>
+        </w:rPr>
+      </w:pPr>
+    </w:p>
+    <w:p>
+      <w:pPr>
+        <w:jc w:val="center"/>
+        <w:rPr>
+          <w:color w:val="111111"/>
+          <w:sz w:val="28"/>
+          <w:szCs w:val="28"/>
+        </w:rPr>
+      </w:pPr>
+    </w:p>
+    <w:p>
+      <w:pPr>
+        <w:jc w:val="center"/>
+        <w:rPr>
+          <w:color w:val="111111"/>
+          <w:sz w:val="28"/>
+          <w:szCs w:val="28"/>
+        </w:rPr>
+      </w:pPr>
+    </w:p>
+    <w:p>
+      <w:pPr>
+        <w:rPr>
+          <w:color w:val="111111"/>
+          <w:sz w:val="28"/>
+          <w:szCs w:val="28"/>
+        </w:rPr>
+      </w:pPr>
+    </w:p>
+    <w:p>
+      <w:pPr>
+        <w:ind w:left="2832"/>
+        <w:rPr>
+          <w:color w:val="111111"/>
+          <w:sz w:val="28"/>
+          <w:szCs w:val="28"/>
+        </w:rPr>
+      </w:pPr>
     </w:p>
     <w:p>
       <w:pPr>
@@ -1206,240 +1728,6 @@
     </w:p>
     <w:p>
       <w:pPr>
-        <w:pStyle w:val="Arduino"/>
-        <w:ind w:left="708" w:firstLine="0"/>
-        <w:rPr>
-          <w:rStyle w:val="ListLabel1"/>
-          <w:rFonts w:ascii="Times New Roman" w:hAnsi="Times New Roman"/>
-          <w:sz w:val="28"/>
-        </w:rPr>
-      </w:pPr>
-      <w:r>
-        <w:rPr>
-          <w:rStyle w:val="ListLabel1"/>
-          <w:rFonts w:ascii="Times New Roman" w:hAnsi="Times New Roman"/>
-          <w:sz w:val="28"/>
-        </w:rPr>
-        <w:t>«Сапёр» </w:t>
-      </w:r>
-      <w:proofErr w:type="gramStart"/>
-      <w:r>
-        <w:rPr>
-          <w:rStyle w:val="ListLabel1"/>
-          <w:rFonts w:ascii="Times New Roman" w:hAnsi="Times New Roman"/>
-          <w:sz w:val="28"/>
-        </w:rPr>
-        <w:t>( </w:t>
-      </w:r>
-      <w:proofErr w:type="gramEnd"/>
-      <w:r>
-        <w:rPr>
-          <w:rStyle w:val="ListLabel1"/>
-          <w:rFonts w:ascii="Times New Roman" w:hAnsi="Times New Roman"/>
-          <w:sz w:val="28"/>
-        </w:rPr>
-        <w:t>англ. </w:t>
-      </w:r>
-      <w:proofErr w:type="spellStart"/>
-      <w:r>
-        <w:rPr>
-          <w:rStyle w:val="ListLabel1"/>
-          <w:rFonts w:ascii="Times New Roman" w:hAnsi="Times New Roman"/>
-          <w:sz w:val="28"/>
-        </w:rPr>
-        <w:t>Minesweeper</w:t>
-      </w:r>
-      <w:proofErr w:type="spellEnd"/>
-      <w:r>
-        <w:rPr>
-          <w:rStyle w:val="ListLabel1"/>
-          <w:rFonts w:ascii="Times New Roman" w:hAnsi="Times New Roman"/>
-          <w:sz w:val="28"/>
-        </w:rPr>
-        <w:t>) — компьютерная игра-головоломка.</w:t>
-      </w:r>
-    </w:p>
-    <w:p>
-      <w:pPr>
-        <w:pStyle w:val="Arduino"/>
-        <w:ind w:firstLine="708"/>
-      </w:pPr>
-      <w:proofErr w:type="gramStart"/>
-      <w:r>
-        <w:t>Плоское или объёмное игровое поле разделено на смежные ячейки (квадраты, шестиугольники, кубы и т. п.), некоторые из которых «заминированы»; количество «заминированных» ячеек известно.</w:t>
-      </w:r>
-      <w:proofErr w:type="gramEnd"/>
-      <w:r>
-        <w:t xml:space="preserve"> Целью игры является открытие всех ячеек, не содержащих мины.</w:t>
-      </w:r>
-    </w:p>
-    <w:p>
-      <w:pPr>
-        <w:pStyle w:val="Arduino"/>
-      </w:pPr>
-      <w:r>
-        <w:t>Игрок открывает ячейки, стараясь не открыть ячейку с миной. Открыв ячейку с миной, он проигрывает. Мины расставляются после первого хода, поэтому в новых версиях проиграть на первом же ходу невозможно. В старых версиях</w:t>
-      </w:r>
-      <w:r>
-        <w:rPr>
-          <w:sz w:val="17"/>
-          <w:szCs w:val="17"/>
-          <w:vertAlign w:val="superscript"/>
-        </w:rPr>
-        <w:t xml:space="preserve"> </w:t>
-      </w:r>
-      <w:r>
-        <w:t xml:space="preserve">довольно частая ситуация, что под первой открытой ячейкой оказывалась мина. </w:t>
-      </w:r>
-      <w:proofErr w:type="gramStart"/>
-      <w:r>
-        <w:t>Если под открытой ячейкой мины нет, то в ней появляется число, показывающее, сколько ячеек, соседствующих с только что открытой, «заминировано» (в каждом варианте игры соседство определяется по-своему); используя эти числа, игрок пытается рассчитать расположение мин, однако иногда даже в середине и в конце игры некоторые ячейки всё же приходится открывать наугад.</w:t>
-      </w:r>
-      <w:proofErr w:type="gramEnd"/>
-      <w:r>
-        <w:t xml:space="preserve"> Если под соседними ячейками тоже нет мин, то открывается некоторая «не заминированная» область до ячеек, в которых есть цифры. «Заминированные» ячейки игрок может пометить, чтобы случайно не открыть их. Открыв все «не заминированные» ячейки, игрок выигрывает.</w:t>
-      </w:r>
-    </w:p>
-    <w:p>
-      <w:pPr>
-        <w:rPr>
-          <w:color w:val="111111"/>
-          <w:sz w:val="28"/>
-          <w:szCs w:val="28"/>
-        </w:rPr>
-      </w:pPr>
-    </w:p>
-    <w:p>
-      <w:pPr>
-        <w:jc w:val="center"/>
-        <w:rPr>
-          <w:color w:val="111111"/>
-          <w:sz w:val="28"/>
-          <w:szCs w:val="28"/>
-        </w:rPr>
-      </w:pPr>
-    </w:p>
-    <w:p>
-      <w:pPr>
-        <w:jc w:val="center"/>
-        <w:rPr>
-          <w:color w:val="111111"/>
-          <w:sz w:val="28"/>
-          <w:szCs w:val="28"/>
-        </w:rPr>
-      </w:pPr>
-    </w:p>
-    <w:p>
-      <w:pPr>
-        <w:jc w:val="center"/>
-        <w:rPr>
-          <w:color w:val="111111"/>
-          <w:sz w:val="28"/>
-          <w:szCs w:val="28"/>
-        </w:rPr>
-      </w:pPr>
-    </w:p>
-    <w:p>
-      <w:pPr>
-        <w:jc w:val="center"/>
-        <w:rPr>
-          <w:color w:val="111111"/>
-          <w:sz w:val="28"/>
-          <w:szCs w:val="28"/>
-        </w:rPr>
-      </w:pPr>
-    </w:p>
-    <w:p>
-      <w:pPr>
-        <w:jc w:val="center"/>
-        <w:rPr>
-          <w:color w:val="111111"/>
-          <w:sz w:val="28"/>
-          <w:szCs w:val="28"/>
-        </w:rPr>
-      </w:pPr>
-    </w:p>
-    <w:p>
-      <w:pPr>
-        <w:jc w:val="center"/>
-        <w:rPr>
-          <w:color w:val="111111"/>
-          <w:sz w:val="28"/>
-          <w:szCs w:val="28"/>
-        </w:rPr>
-      </w:pPr>
-    </w:p>
-    <w:p>
-      <w:pPr>
-        <w:jc w:val="center"/>
-        <w:rPr>
-          <w:color w:val="111111"/>
-          <w:sz w:val="28"/>
-          <w:szCs w:val="28"/>
-        </w:rPr>
-      </w:pPr>
-    </w:p>
-    <w:p>
-      <w:pPr>
-        <w:jc w:val="center"/>
-        <w:rPr>
-          <w:color w:val="111111"/>
-          <w:sz w:val="28"/>
-          <w:szCs w:val="28"/>
-        </w:rPr>
-      </w:pPr>
-    </w:p>
-    <w:p>
-      <w:pPr>
-        <w:jc w:val="center"/>
-        <w:rPr>
-          <w:color w:val="111111"/>
-          <w:sz w:val="28"/>
-          <w:szCs w:val="28"/>
-        </w:rPr>
-      </w:pPr>
-    </w:p>
-    <w:p>
-      <w:pPr>
-        <w:jc w:val="center"/>
-        <w:rPr>
-          <w:color w:val="111111"/>
-          <w:sz w:val="28"/>
-          <w:szCs w:val="28"/>
-        </w:rPr>
-      </w:pPr>
-    </w:p>
-    <w:p>
-      <w:pPr>
-        <w:jc w:val="center"/>
-        <w:rPr>
-          <w:color w:val="111111"/>
-          <w:sz w:val="28"/>
-          <w:szCs w:val="28"/>
-        </w:rPr>
-      </w:pPr>
-    </w:p>
-    <w:p>
-      <w:pPr>
-        <w:rPr>
-          <w:color w:val="111111"/>
-          <w:sz w:val="28"/>
-          <w:szCs w:val="28"/>
-        </w:rPr>
-      </w:pPr>
-    </w:p>
-    <w:p>
-      <w:pPr>
-        <w:ind w:left="2832"/>
-        <w:rPr>
-          <w:color w:val="111111"/>
-          <w:sz w:val="28"/>
-          <w:szCs w:val="28"/>
-        </w:rPr>
-      </w:pPr>
-    </w:p>
-    <w:p>
-      <w:pPr>
         <w:ind w:left="2832"/>
         <w:rPr>
           <w:b/>
@@ -1447,7 +1735,6 @@
           <w:color w:val="111111"/>
           <w:sz w:val="32"/>
           <w:szCs w:val="32"/>
-          <w:lang w:val="en-US"/>
         </w:rPr>
       </w:pPr>
       <w:r>
@@ -1458,7 +1745,6 @@
           <w:sz w:val="32"/>
           <w:szCs w:val="32"/>
         </w:rPr>
-        <w:lastRenderedPageBreak/>
         <w:t>Код</w:t>
       </w:r>
       <w:r>
@@ -1482,6 +1768,19 @@
         </w:rPr>
         <w:t>программы</w:t>
       </w:r>
+    </w:p>
+    <w:p>
+      <w:pPr>
+        <w:ind w:left="2832"/>
+        <w:rPr>
+          <w:b/>
+          <w:bCs/>
+          <w:color w:val="111111"/>
+          <w:sz w:val="32"/>
+          <w:szCs w:val="32"/>
+          <w:lang w:val="en-US"/>
+        </w:rPr>
+      </w:pPr>
     </w:p>
     <w:p>
       <w:pPr>
@@ -12758,7 +13057,7 @@
   <a:extraClrSchemeLst/>
   <a:extLst>
     <a:ext uri="{05A4C25C-085E-4340-85A3-A5531E510DB2}">
-      <thm15:themeFamily xmlns:thm15="http://schemas.microsoft.com/office/thememl/2012/main" xmlns="" name="Office Theme" id="{62F939B6-93AF-4DB8-9C6B-D6C7DFDC589F}" vid="{4A3C46E8-61CC-4603-A589-7422A47A8E4A}"/>
+      <thm15:themeFamily xmlns="" xmlns:thm15="http://schemas.microsoft.com/office/thememl/2012/main" name="Office Theme" id="{62F939B6-93AF-4DB8-9C6B-D6C7DFDC589F}" vid="{4A3C46E8-61CC-4603-A589-7422A47A8E4A}"/>
     </a:ext>
   </a:extLst>
 </a:theme>

</xml_diff>